<commit_message>
on function not working need help
on line 315 in index file having issues on all browsers
</commit_message>
<xml_diff>
--- a/text/about_us.docx
+++ b/text/about_us.docx
@@ -20,7 +20,7 @@
           <w:sz w:val="27"/>
           <w:szCs w:val="27"/>
         </w:rPr>
-        <w:t>About Us</w:t>
+        <w:t xml:space="preserve">About Us: </w:t>
       </w:r>
       <w:r>
         <w:rPr>
@@ -31,8 +31,10 @@
           <w:sz w:val="27"/>
           <w:szCs w:val="27"/>
         </w:rPr>
-        <w:t xml:space="preserve">: </w:t>
-      </w:r>
+        <w:t xml:space="preserve"> hello how are you</w:t>
+      </w:r>
+      <w:bookmarkStart w:id="0" w:name="_GoBack"/>
+      <w:bookmarkEnd w:id="0"/>
       <w:r>
         <w:rPr>
           <w:rFonts w:ascii="Verdana" w:hAnsi="Verdana"/>
@@ -104,76 +106,7 @@
           <w:sz w:val="27"/>
           <w:szCs w:val="27"/>
         </w:rPr>
-        <w:t xml:space="preserve">located in Royal </w:t>
-      </w:r>
-      <w:proofErr w:type="gramStart"/>
-      <w:r>
-        <w:rPr>
-          <w:rFonts w:ascii="Verdana" w:hAnsi="Verdana"/>
-          <w:color w:val="CCCCCC"/>
-          <w:sz w:val="27"/>
-          <w:szCs w:val="27"/>
-        </w:rPr>
-        <w:t>City</w:t>
-      </w:r>
-      <w:r>
-        <w:rPr>
-          <w:rFonts w:ascii="Verdana" w:hAnsi="Verdana"/>
-          <w:color w:val="CCCCCC"/>
-          <w:sz w:val="27"/>
-          <w:szCs w:val="27"/>
-        </w:rPr>
-        <w:t>,</w:t>
-      </w:r>
-      <w:proofErr w:type="gramEnd"/>
-      <w:r>
-        <w:rPr>
-          <w:rFonts w:ascii="Verdana" w:hAnsi="Verdana"/>
-          <w:color w:val="CCCCCC"/>
-          <w:sz w:val="27"/>
-          <w:szCs w:val="27"/>
-        </w:rPr>
-        <w:t xml:space="preserve"> </w:t>
-      </w:r>
-      <w:proofErr w:type="spellStart"/>
-      <w:r>
-        <w:rPr>
-          <w:rFonts w:ascii="Verdana" w:hAnsi="Verdana"/>
-          <w:color w:val="CCCCCC"/>
-          <w:sz w:val="27"/>
-          <w:szCs w:val="27"/>
-        </w:rPr>
-        <w:t>Sanghar</w:t>
-      </w:r>
-      <w:proofErr w:type="spellEnd"/>
-      <w:r>
-        <w:rPr>
-          <w:rFonts w:ascii="Verdana" w:hAnsi="Verdana"/>
-          <w:color w:val="CCCCCC"/>
-          <w:sz w:val="27"/>
-          <w:szCs w:val="27"/>
-        </w:rPr>
-        <w:t xml:space="preserve"> Sindh is fully accredited by the </w:t>
-      </w:r>
-      <w:proofErr w:type="spellStart"/>
-      <w:r>
-        <w:rPr>
-          <w:rFonts w:ascii="Verdana" w:hAnsi="Verdana"/>
-          <w:color w:val="CCCCCC"/>
-          <w:sz w:val="27"/>
-          <w:szCs w:val="27"/>
-        </w:rPr>
-        <w:t>Mirpurkhas</w:t>
-      </w:r>
-      <w:proofErr w:type="spellEnd"/>
-      <w:r>
-        <w:rPr>
-          <w:rFonts w:ascii="Verdana" w:hAnsi="Verdana"/>
-          <w:color w:val="CCCCCC"/>
-          <w:sz w:val="27"/>
-          <w:szCs w:val="27"/>
-        </w:rPr>
-        <w:t xml:space="preserve"> Education Board. It is owned by the</w:t>
+        <w:t>located in Royal City, Sanghar Sindh is fully accredited by the Mirpurkhas Education Board. It is owned by the</w:t>
       </w:r>
       <w:r>
         <w:rPr>
@@ -195,19 +128,7 @@
           <w:szCs w:val="27"/>
           <w:u w:val="single"/>
         </w:rPr>
-        <w:t>Magnum Opus Welfare Trust</w:t>
-      </w:r>
-      <w:r>
-        <w:rPr>
-          <w:rFonts w:ascii="Verdana" w:hAnsi="Verdana"/>
-          <w:b/>
-          <w:bCs/>
-          <w:color w:val="CCCCCC"/>
-          <w:sz w:val="27"/>
-          <w:szCs w:val="27"/>
-          <w:u w:val="single"/>
-        </w:rPr>
-        <w:t xml:space="preserve"> </w:t>
+        <w:t xml:space="preserve">Magnum Opus Welfare Trust </w:t>
       </w:r>
       <w:r>
         <w:rPr>
@@ -218,8 +139,6 @@
         </w:rPr>
         <w:t>that is administrated by a board of directors.</w:t>
       </w:r>
-      <w:bookmarkStart w:id="0" w:name="_GoBack"/>
-      <w:bookmarkEnd w:id="0"/>
       <w:r>
         <w:rPr>
           <w:rFonts w:ascii="Verdana" w:hAnsi="Verdana"/>
@@ -254,18 +173,6 @@
           <w:szCs w:val="27"/>
         </w:rPr>
         <w:tab/>
-      </w:r>
-      <w:r>
-        <w:rPr>
-          <w:rFonts w:ascii="Verdana" w:hAnsi="Verdana"/>
-          <w:b/>
-          <w:bCs/>
-          <w:i/>
-          <w:iCs/>
-          <w:color w:val="CCCCCC"/>
-          <w:sz w:val="27"/>
-          <w:szCs w:val="27"/>
-        </w:rPr>
         <w:t>School of THOUGHT</w:t>
       </w:r>
       <w:r>
@@ -285,25 +192,7 @@
           <w:sz w:val="27"/>
           <w:szCs w:val="27"/>
         </w:rPr>
-        <w:t xml:space="preserve">is a bilingual school, where English is the medium of instruction in all classes for all subjects. Students are </w:t>
-      </w:r>
-      <w:r>
-        <w:rPr>
-          <w:rFonts w:ascii="Verdana" w:hAnsi="Verdana"/>
-          <w:color w:val="CCCCCC"/>
-          <w:sz w:val="27"/>
-          <w:szCs w:val="27"/>
-        </w:rPr>
-        <w:t>instructed</w:t>
-      </w:r>
-      <w:r>
-        <w:rPr>
-          <w:rFonts w:ascii="Verdana" w:hAnsi="Verdana"/>
-          <w:color w:val="CCCCCC"/>
-          <w:sz w:val="27"/>
-          <w:szCs w:val="27"/>
-        </w:rPr>
-        <w:t xml:space="preserve"> in Urdu if need be.</w:t>
+        <w:t>is a bilingual school, where English is the medium of instruction in all classes for all subjects. Students are instructed in Urdu if need be.</w:t>
       </w:r>
       <w:r>
         <w:rPr>
@@ -323,14 +212,6 @@
           <w:szCs w:val="27"/>
         </w:rPr>
         <w:tab/>
-      </w:r>
-      <w:r>
-        <w:rPr>
-          <w:rFonts w:ascii="Verdana" w:hAnsi="Verdana"/>
-          <w:color w:val="CCCCCC"/>
-          <w:sz w:val="27"/>
-          <w:szCs w:val="27"/>
-        </w:rPr>
         <w:t>We offer the highest academic standards from Nursery to Grade 8. In order to imbibe the real essence of education in our student we not only focus on giving knowledge but also on mental and moral training.</w:t>
       </w:r>
       <w:r>
@@ -341,14 +222,6 @@
           <w:szCs w:val="27"/>
         </w:rPr>
         <w:br/>
-      </w:r>
-      <w:r>
-        <w:rPr>
-          <w:rFonts w:ascii="Verdana" w:hAnsi="Verdana"/>
-          <w:color w:val="CCCCCC"/>
-          <w:sz w:val="27"/>
-          <w:szCs w:val="27"/>
-        </w:rPr>
         <w:t xml:space="preserve"> </w:t>
       </w:r>
       <w:r>
@@ -359,33 +232,7 @@
           <w:szCs w:val="27"/>
         </w:rPr>
         <w:tab/>
-      </w:r>
-      <w:r>
-        <w:rPr>
-          <w:rFonts w:ascii="Verdana" w:hAnsi="Verdana"/>
-          <w:color w:val="CCCCCC"/>
-          <w:sz w:val="27"/>
-          <w:szCs w:val="27"/>
-        </w:rPr>
-        <w:t>All the curricular and co-</w:t>
-      </w:r>
-      <w:r>
-        <w:rPr>
-          <w:rFonts w:ascii="Verdana" w:hAnsi="Verdana"/>
-          <w:color w:val="CCCCCC"/>
-          <w:sz w:val="27"/>
-          <w:szCs w:val="27"/>
-        </w:rPr>
-        <w:t>curricular</w:t>
-      </w:r>
-      <w:r>
-        <w:rPr>
-          <w:rFonts w:ascii="Verdana" w:hAnsi="Verdana"/>
-          <w:color w:val="CCCCCC"/>
-          <w:sz w:val="27"/>
-          <w:szCs w:val="27"/>
-        </w:rPr>
-        <w:t xml:space="preserve"> activities are designed to help students enhance social interaction, leadership, healthy recreation, self-discipline and self-confidence.</w:t>
+        <w:t>All the curricular and co-curricular activities are designed to help students enhance social interaction, leadership, healthy recreation, self-discipline and self-confidence.</w:t>
       </w:r>
       <w:r>
         <w:rPr>
@@ -395,14 +242,6 @@
           <w:szCs w:val="27"/>
         </w:rPr>
         <w:br/>
-      </w:r>
-      <w:r>
-        <w:rPr>
-          <w:rFonts w:ascii="Verdana" w:hAnsi="Verdana"/>
-          <w:color w:val="CCCCCC"/>
-          <w:sz w:val="27"/>
-          <w:szCs w:val="27"/>
-        </w:rPr>
         <w:t xml:space="preserve"> </w:t>
       </w:r>
       <w:r>
@@ -413,14 +252,6 @@
           <w:szCs w:val="27"/>
         </w:rPr>
         <w:tab/>
-      </w:r>
-      <w:r>
-        <w:rPr>
-          <w:rFonts w:ascii="Verdana" w:hAnsi="Verdana"/>
-          <w:color w:val="CCCCCC"/>
-          <w:sz w:val="27"/>
-          <w:szCs w:val="27"/>
-        </w:rPr>
         <w:t>The high quality facilities and a committed faculty ensure that pupils strive to reach their goals. Most of all, School of THOUGHTS prepares its pupils to be global citizens.</w:t>
       </w:r>
       <w:r>
@@ -431,14 +262,6 @@
           <w:szCs w:val="27"/>
         </w:rPr>
         <w:br/>
-      </w:r>
-      <w:r>
-        <w:rPr>
-          <w:rFonts w:ascii="Verdana" w:hAnsi="Verdana"/>
-          <w:color w:val="CCCCCC"/>
-          <w:sz w:val="27"/>
-          <w:szCs w:val="27"/>
-        </w:rPr>
         <w:t xml:space="preserve"> </w:t>
       </w:r>
       <w:r>
@@ -449,14 +272,6 @@
           <w:szCs w:val="27"/>
         </w:rPr>
         <w:tab/>
-      </w:r>
-      <w:r>
-        <w:rPr>
-          <w:rFonts w:ascii="Verdana" w:hAnsi="Verdana"/>
-          <w:color w:val="CCCCCC"/>
-          <w:sz w:val="27"/>
-          <w:szCs w:val="27"/>
-        </w:rPr>
         <w:t>We are devoted to the vision, ethos and ambition while striving to set the international standards of modern era.</w:t>
       </w:r>
     </w:p>

</xml_diff>